<commit_message>
Updated README.docx with link for demo video
</commit_message>
<xml_diff>
--- a/README.docx
+++ b/README.docx
@@ -8,26 +8,18 @@
           <w:lang w:val="pt-PT"/>
         </w:rPr>
       </w:pPr>
-      <w:proofErr w:type="spellStart"/>
       <w:r>
         <w:rPr>
           <w:lang w:val="pt-PT"/>
         </w:rPr>
-        <w:t>Channel</w:t>
-      </w:r>
-      <w:proofErr w:type="spellEnd"/>
-      <w:r>
+        <w:t>Channel Meeting Bot</w:t>
+      </w:r>
+    </w:p>
+    <w:p>
+      <w:pPr>
         <w:rPr>
           <w:lang w:val="pt-PT"/>
         </w:rPr>
-        <w:t xml:space="preserve"> Meeting Bot</w:t>
-      </w:r>
-    </w:p>
-    <w:p>
-      <w:pPr>
-        <w:rPr>
-          <w:lang w:val="pt-PT"/>
-        </w:rPr>
       </w:pPr>
     </w:p>
     <w:p>
@@ -44,6 +36,15 @@
     <w:p>
       <w:r>
         <w:t>You can find here a video demonstrating this bot:</w:t>
+      </w:r>
+      <w:r>
+        <w:t xml:space="preserve"> </w:t>
+      </w:r>
+      <w:r>
+        <w:t>https://www.youtube.com/watch?v=jLOSrWPgOpU</w:t>
+      </w:r>
+      <w:r>
+        <w:t>.</w:t>
       </w:r>
     </w:p>
     <w:p>
@@ -61,21 +62,7 @@
           <w:rPr>
             <w:rStyle w:val="Hyperlink"/>
           </w:rPr>
-          <w:t xml:space="preserve">Microsoft-Teams-Samples/samples/graph-proactive-installation/csharp at main · </w:t>
-        </w:r>
-        <w:proofErr w:type="spellStart"/>
-        <w:r>
-          <w:rPr>
-            <w:rStyle w:val="Hyperlink"/>
-          </w:rPr>
-          <w:t>OfficeDev</w:t>
-        </w:r>
-        <w:proofErr w:type="spellEnd"/>
-        <w:r>
-          <w:rPr>
-            <w:rStyle w:val="Hyperlink"/>
-          </w:rPr>
-          <w:t>/Microsoft-Teams-Samples (github.com)</w:t>
+          <w:t>Microsoft-Teams-Samples/samples/graph-proactive-installation/csharp at main · OfficeDev/Microsoft-Teams-Samples (github.com)</w:t>
         </w:r>
       </w:hyperlink>
       <w:r>
@@ -118,10 +105,7 @@
         </w:numPr>
       </w:pPr>
       <w:r>
-        <w:t>Microsoft Teams is installed and you have an account</w:t>
-      </w:r>
-      <w:r>
-        <w:t>.</w:t>
+        <w:t>Microsoft Teams is installed and you have an account.</w:t>
       </w:r>
     </w:p>
     <w:p>
@@ -133,10 +117,7 @@
         </w:numPr>
       </w:pPr>
       <w:r>
-        <w:t>.NET Core SDK version 6.0</w:t>
-      </w:r>
-      <w:r>
-        <w:t>.</w:t>
+        <w:t>.NET Core SDK version 6.0.</w:t>
       </w:r>
     </w:p>
     <w:p>
@@ -147,16 +128,8 @@
           <w:numId w:val="2"/>
         </w:numPr>
       </w:pPr>
-      <w:proofErr w:type="spellStart"/>
-      <w:r>
-        <w:t>ngrok</w:t>
-      </w:r>
-      <w:proofErr w:type="spellEnd"/>
-      <w:r>
-        <w:t xml:space="preserve"> or equivalent tunnelling solution</w:t>
-      </w:r>
-      <w:r>
-        <w:t>.</w:t>
+      <w:r>
+        <w:t>ngrok or equivalent tunnelling solution.</w:t>
       </w:r>
     </w:p>
     <w:p/>
@@ -252,11 +225,9 @@
           <w:numId w:val="3"/>
         </w:numPr>
       </w:pPr>
-      <w:proofErr w:type="spellStart"/>
       <w:r>
         <w:t>TeamsAppInstallation.ReadWriteForUser.All</w:t>
       </w:r>
-      <w:proofErr w:type="spellEnd"/>
     </w:p>
     <w:p>
       <w:pPr>
@@ -266,11 +237,9 @@
           <w:numId w:val="3"/>
         </w:numPr>
       </w:pPr>
-      <w:proofErr w:type="spellStart"/>
       <w:r>
         <w:t>TeamsAppInstallation.ReadWriteForChat.All</w:t>
       </w:r>
-      <w:proofErr w:type="spellEnd"/>
     </w:p>
     <w:p>
       <w:pPr>
@@ -280,11 +249,9 @@
           <w:numId w:val="3"/>
         </w:numPr>
       </w:pPr>
-      <w:proofErr w:type="spellStart"/>
       <w:r>
         <w:t>TeamsAppInstallation.ReadWriteForTeam.All</w:t>
       </w:r>
-      <w:proofErr w:type="spellEnd"/>
     </w:p>
     <w:p>
       <w:pPr>
@@ -294,11 +261,9 @@
           <w:numId w:val="3"/>
         </w:numPr>
       </w:pPr>
-      <w:proofErr w:type="spellStart"/>
       <w:r>
         <w:t>Group.ReadWrite.All</w:t>
       </w:r>
-      <w:proofErr w:type="spellEnd"/>
     </w:p>
     <w:p>
       <w:pPr>
@@ -308,11 +273,9 @@
           <w:numId w:val="3"/>
         </w:numPr>
       </w:pPr>
-      <w:proofErr w:type="spellStart"/>
       <w:r>
         <w:t>OnlineMeetings.ReadWrite.All</w:t>
       </w:r>
-      <w:proofErr w:type="spellEnd"/>
     </w:p>
     <w:p>
       <w:pPr>
@@ -322,11 +285,9 @@
           <w:numId w:val="3"/>
         </w:numPr>
       </w:pPr>
-      <w:proofErr w:type="spellStart"/>
       <w:r>
         <w:t>Mail.Send</w:t>
       </w:r>
-      <w:proofErr w:type="spellEnd"/>
     </w:p>
     <w:p>
       <w:pPr>
@@ -340,15 +301,7 @@
         <w:t>Please note that these per</w:t>
       </w:r>
       <w:r>
-        <w:t xml:space="preserve">missions may expose vulnerabilities to your tenant that would have to be dealt with it if it was a production tenant (such as the </w:t>
-      </w:r>
-      <w:proofErr w:type="spellStart"/>
-      <w:r>
-        <w:t>Mail.Send</w:t>
-      </w:r>
-      <w:proofErr w:type="spellEnd"/>
-      <w:r>
-        <w:t xml:space="preserve"> permission allowing the bot to impersonate any user when sending an email). As this is only a sample, we can use the permissions freely</w:t>
+        <w:t>missions may expose vulnerabilities to your tenant that would have to be dealt with it if it was a production tenant (such as the Mail.Send permission allowing the bot to impersonate any user when sending an email). As this is only a sample, we can use the permissions freely</w:t>
       </w:r>
       <w:r>
         <w:t>.</w:t>
@@ -484,23 +437,10 @@
         </w:numPr>
       </w:pPr>
       <w:r>
-        <w:t xml:space="preserve">Run </w:t>
-      </w:r>
-      <w:proofErr w:type="spellStart"/>
-      <w:r>
-        <w:t>ngrok</w:t>
-      </w:r>
-      <w:proofErr w:type="spellEnd"/>
-      <w:r>
-        <w:t xml:space="preserve">: </w:t>
-      </w:r>
-      <w:proofErr w:type="spellStart"/>
-      <w:r>
-        <w:t>ngrok</w:t>
-      </w:r>
-      <w:proofErr w:type="spellEnd"/>
-      <w:r>
-        <w:t xml:space="preserve"> http -host-header=rewrite 3978</w:t>
+        <w:t xml:space="preserve">Run ngrok: </w:t>
+      </w:r>
+      <w:r>
+        <w:t>ngrok http -host-header=rewrite 3978</w:t>
       </w:r>
       <w:r>
         <w:t>.</w:t>
@@ -518,15 +458,7 @@
         <w:t xml:space="preserve">Copy the </w:t>
       </w:r>
       <w:r>
-        <w:t xml:space="preserve">URL for the </w:t>
-      </w:r>
-      <w:proofErr w:type="spellStart"/>
-      <w:r>
-        <w:t>ngrok</w:t>
-      </w:r>
-      <w:proofErr w:type="spellEnd"/>
-      <w:r>
-        <w:t xml:space="preserve"> tunnel generated</w:t>
+        <w:t>URL for the ngrok tunnel generated</w:t>
       </w:r>
       <w:r>
         <w:t>.</w:t>
@@ -612,15 +544,7 @@
         <w:t xml:space="preserve">Go to the Configuration tab in the bot and </w:t>
       </w:r>
       <w:r>
-        <w:t xml:space="preserve">use your </w:t>
-      </w:r>
-      <w:proofErr w:type="spellStart"/>
-      <w:r>
-        <w:t>ngrok</w:t>
-      </w:r>
-      <w:proofErr w:type="spellEnd"/>
-      <w:r>
-        <w:t xml:space="preserve"> tunnel URL as the messaging endpoint: </w:t>
+        <w:t xml:space="preserve">use your ngrok tunnel URL as the messaging endpoint: </w:t>
       </w:r>
       <w:hyperlink w:history="1">
         <w:r>
@@ -654,26 +578,13 @@
         </w:numPr>
       </w:pPr>
       <w:r>
-        <w:t xml:space="preserve">Edit the </w:t>
-      </w:r>
-      <w:proofErr w:type="spellStart"/>
-      <w:r>
-        <w:t>manifest.json</w:t>
-      </w:r>
-      <w:proofErr w:type="spellEnd"/>
+        <w:t>Edit the manifest.json</w:t>
+      </w:r>
       <w:r>
         <w:t xml:space="preserve"> file</w:t>
       </w:r>
       <w:r>
-        <w:t xml:space="preserve"> contained in the ./</w:t>
-      </w:r>
-      <w:proofErr w:type="spellStart"/>
-      <w:r>
-        <w:t>TeamsAppManifest</w:t>
-      </w:r>
-      <w:proofErr w:type="spellEnd"/>
-      <w:r>
-        <w:t xml:space="preserve"> folder to replace your Microsoft App Id (</w:t>
+        <w:t xml:space="preserve"> contained in the ./TeamsAppManifest folder to replace your Microsoft App Id (</w:t>
       </w:r>
       <w:r>
         <w:t xml:space="preserve">the </w:t>
@@ -686,13 +597,8 @@
         <w:t>App Id</w:t>
       </w:r>
       <w:r>
-        <w:t xml:space="preserve"> collected </w:t>
-      </w:r>
-      <w:proofErr w:type="spellStart"/>
-      <w:r>
-        <w:t>ealier</w:t>
-      </w:r>
-      <w:proofErr w:type="spellEnd"/>
+        <w:t xml:space="preserve"> collected ealier</w:t>
+      </w:r>
       <w:r>
         <w:t xml:space="preserve">) everywhere you see the place holder string </w:t>
       </w:r>
@@ -704,15 +610,7 @@
         <w:t>{{Microsoft-App-Id}}</w:t>
       </w:r>
       <w:r>
-        <w:t xml:space="preserve"> (depending on the scenario the Microsoft App Id may occur multiple times in the </w:t>
-      </w:r>
-      <w:proofErr w:type="spellStart"/>
-      <w:r>
-        <w:t>manifest.json</w:t>
-      </w:r>
-      <w:proofErr w:type="spellEnd"/>
-      <w:r>
-        <w:t>)</w:t>
+        <w:t xml:space="preserve"> (depending on the scenario the Microsoft App Id may occur multiple times in the manifest.json)</w:t>
       </w:r>
       <w:r>
         <w:t>.</w:t>
@@ -727,15 +625,7 @@
         </w:numPr>
       </w:pPr>
       <w:r>
-        <w:t xml:space="preserve">Zip up the contents of the </w:t>
-      </w:r>
-      <w:proofErr w:type="spellStart"/>
-      <w:r>
-        <w:t>TeamsAppManifest</w:t>
-      </w:r>
-      <w:proofErr w:type="spellEnd"/>
-      <w:r>
-        <w:t xml:space="preserve"> folder</w:t>
+        <w:t>Zip up the contents of the TeamsAppManifest folder</w:t>
       </w:r>
       <w:r>
         <w:t xml:space="preserve"> (</w:t>
@@ -847,15 +737,7 @@
         <w:t xml:space="preserve"> go to</w:t>
       </w:r>
       <w:r>
-        <w:t xml:space="preserve"> the ./</w:t>
-      </w:r>
-      <w:proofErr w:type="spellStart"/>
-      <w:r>
-        <w:t>TeamsAppManifest</w:t>
-      </w:r>
-      <w:proofErr w:type="spellEnd"/>
-      <w:r>
-        <w:t xml:space="preserve"> folder, select the zip </w:t>
+        <w:t xml:space="preserve"> the ./TeamsAppManifest folder, select the zip </w:t>
       </w:r>
       <w:r>
         <w:t>file</w:t>
@@ -927,13 +809,8 @@
         </w:numPr>
       </w:pPr>
       <w:r>
-        <w:t xml:space="preserve">Modify the </w:t>
-      </w:r>
-      <w:proofErr w:type="spellStart"/>
-      <w:r>
-        <w:t>appsettings.json</w:t>
-      </w:r>
-      <w:proofErr w:type="spellEnd"/>
+        <w:t>Modify the appsettings.json</w:t>
+      </w:r>
       <w:r>
         <w:t xml:space="preserve"> file</w:t>
       </w:r>
@@ -1022,23 +899,7 @@
         <w:t xml:space="preserve"> </w:t>
       </w:r>
       <w:r>
-        <w:t xml:space="preserve">You can get the </w:t>
-      </w:r>
-      <w:proofErr w:type="spellStart"/>
-      <w:r>
-        <w:t>TeamsappcatalogAppId</w:t>
-      </w:r>
-      <w:proofErr w:type="spellEnd"/>
-      <w:r>
-        <w:t xml:space="preserve"> for your app by </w:t>
-      </w:r>
-      <w:proofErr w:type="spellStart"/>
-      <w:r>
-        <w:t>navigatin</w:t>
-      </w:r>
-      <w:proofErr w:type="spellEnd"/>
-      <w:r>
-        <w:t xml:space="preserve"> to the App page in the Teams Admin Center (</w:t>
+        <w:t>You can get the TeamsappcatalogAppId for your app by navigatin to the App page in the Teams Admin Center (</w:t>
       </w:r>
       <w:r>
         <w:t xml:space="preserve">App Id field) or by using the </w:t>
@@ -1054,11 +915,9 @@
       <w:r>
         <w:t xml:space="preserve"> (</w:t>
       </w:r>
-      <w:proofErr w:type="spellStart"/>
       <w:r>
         <w:t>teamApp.Id</w:t>
       </w:r>
-      <w:proofErr w:type="spellEnd"/>
       <w:r>
         <w:t>).</w:t>
       </w:r>

</xml_diff>